<commit_message>
Updated test files to use arial instead of Helvetica
</commit_message>
<xml_diff>
--- a/test/src/org/tms/io/testExportTable.docx
+++ b/test/src/org/tms/io/testExportTable.docx
@@ -97,7 +97,7 @@
       </w:tr>
       <w:tr>
         <w:trPr>
-          <w:trHeight w:hRule="atLeast" w:val="640"/>
+          <w:trHeight w:hRule="atLeast" w:val="720"/>
         </w:trPr>
         <w:tc>
           <w:tcPr>
@@ -1306,7 +1306,7 @@
       </w:tr>
       <w:tr>
         <w:trPr>
-          <w:trHeight w:hRule="exact" w:val="11740"/>
+          <w:trHeight w:hRule="exact" w:val="11660"/>
         </w:trPr>
         <w:tc>
           <w:tcPr>
@@ -2196,7 +2196,7 @@
       <w:ind/>
     </w:pPr>
     <w:rPr>
-      <w:rFonts w:ascii="Helvetica" w:hAnsi="Helvetica" w:eastAsia="Helvetica" w:cs="Helvetica"/>
+      <w:rFonts w:ascii="Arial" w:hAnsi="Arial" w:eastAsia="Arial" w:cs="Arial"/>
       <w:color w:val="000000"/>
       <w:sz w:val="16"/>
       <w:b w:val="true"/>
@@ -2209,7 +2209,7 @@
       <w:ind/>
     </w:pPr>
     <w:rPr>
-      <w:rFonts w:ascii="Helvetica" w:hAnsi="Helvetica" w:eastAsia="Helvetica" w:cs="Helvetica"/>
+      <w:rFonts w:ascii="Arial" w:hAnsi="Arial" w:eastAsia="Arial" w:cs="Arial"/>
       <w:color w:val="000000"/>
       <w:sz w:val="16"/>
     </w:rPr>
@@ -2221,7 +2221,7 @@
       <w:ind/>
     </w:pPr>
     <w:rPr>
-      <w:rFonts w:ascii="Helvetica" w:hAnsi="Helvetica" w:eastAsia="Helvetica" w:cs="Helvetica"/>
+      <w:rFonts w:ascii="Arial" w:hAnsi="Arial" w:eastAsia="Arial" w:cs="Arial"/>
       <w:color w:val="000000"/>
       <w:sz w:val="16"/>
       <w:b w:val="true"/>
@@ -2234,7 +2234,7 @@
       <w:ind/>
     </w:pPr>
     <w:rPr>
-      <w:rFonts w:ascii="Helvetica" w:hAnsi="Helvetica" w:eastAsia="Helvetica" w:cs="Helvetica"/>
+      <w:rFonts w:ascii="Arial" w:hAnsi="Arial" w:eastAsia="Arial" w:cs="Arial"/>
       <w:color w:val="000000"/>
       <w:sz w:val="16"/>
     </w:rPr>

</xml_diff>